<commit_message>
adding agent side and server side
</commit_message>
<xml_diff>
--- a/Documents/Monitoring and Log Management Engine.docx
+++ b/Documents/Monitoring and Log Management Engine.docx
@@ -192,8 +192,75 @@
       <w:r>
         <w:t>We can write a monitoring engine which pushes all the metrics to remote service and that will take care of showing graph/ raising incident etc.</w:t>
       </w:r>
+    </w:p>
+    <w:p/>
+    <w:p>
+      <w:r>
+        <w:t>This contains two parts to it.</w:t>
+      </w:r>
+    </w:p>
+    <w:p>
+      <w:pPr>
+        <w:pStyle w:val="ListParagraph"/>
+        <w:numPr>
+          <w:ilvl w:val="0"/>
+          <w:numId w:val="3"/>
+        </w:numPr>
+      </w:pPr>
+      <w:r>
+        <w:t>Agent side.</w:t>
+      </w:r>
+    </w:p>
+    <w:p>
+      <w:pPr>
+        <w:pStyle w:val="ListParagraph"/>
+        <w:numPr>
+          <w:ilvl w:val="0"/>
+          <w:numId w:val="3"/>
+        </w:numPr>
+      </w:pPr>
+      <w:r>
+        <w:t>Server side.</w:t>
+      </w:r>
+    </w:p>
+    <w:p>
+      <w:r>
+        <w:t>Agent Side.</w:t>
+      </w:r>
+    </w:p>
+    <w:p>
+      <w:r>
+        <w:t xml:space="preserve">In agent side there are two </w:t>
+      </w:r>
+      <w:r>
+        <w:t>parts</w:t>
+      </w:r>
       <w:bookmarkStart w:id="0" w:name="_GoBack"/>
       <w:bookmarkEnd w:id="0"/>
+    </w:p>
+    <w:p>
+      <w:pPr>
+        <w:pStyle w:val="ListParagraph"/>
+        <w:numPr>
+          <w:ilvl w:val="0"/>
+          <w:numId w:val="4"/>
+        </w:numPr>
+      </w:pPr>
+      <w:r>
+        <w:t>Writing event/log to disk.</w:t>
+      </w:r>
+    </w:p>
+    <w:p>
+      <w:pPr>
+        <w:pStyle w:val="ListParagraph"/>
+        <w:numPr>
+          <w:ilvl w:val="0"/>
+          <w:numId w:val="4"/>
+        </w:numPr>
+      </w:pPr>
+      <w:r>
+        <w:t>Reading event/log from disk and pushing it to server.</w:t>
+      </w:r>
     </w:p>
     <w:p/>
     <w:p>
@@ -452,6 +519,95 @@
     </w:lvl>
   </w:abstractNum>
   <w:abstractNum w:abstractNumId="1" w15:restartNumberingAfterBreak="0">
+    <w:nsid w:val="569F5AA1"/>
+    <w:multiLevelType w:val="hybridMultilevel"/>
+    <w:tmpl w:val="F5B84464"/>
+    <w:lvl w:ilvl="0" w:tplc="4009000F">
+      <w:start w:val="1"/>
+      <w:numFmt w:val="decimal"/>
+      <w:lvlText w:val="%1."/>
+      <w:lvlJc w:val="left"/>
+      <w:pPr>
+        <w:ind w:left="720" w:hanging="360"/>
+      </w:pPr>
+      <w:rPr>
+        <w:rFonts w:hint="default"/>
+      </w:rPr>
+    </w:lvl>
+    <w:lvl w:ilvl="1" w:tplc="40090019" w:tentative="1">
+      <w:start w:val="1"/>
+      <w:numFmt w:val="lowerLetter"/>
+      <w:lvlText w:val="%2."/>
+      <w:lvlJc w:val="left"/>
+      <w:pPr>
+        <w:ind w:left="1440" w:hanging="360"/>
+      </w:pPr>
+    </w:lvl>
+    <w:lvl w:ilvl="2" w:tplc="4009001B" w:tentative="1">
+      <w:start w:val="1"/>
+      <w:numFmt w:val="lowerRoman"/>
+      <w:lvlText w:val="%3."/>
+      <w:lvlJc w:val="right"/>
+      <w:pPr>
+        <w:ind w:left="2160" w:hanging="180"/>
+      </w:pPr>
+    </w:lvl>
+    <w:lvl w:ilvl="3" w:tplc="4009000F" w:tentative="1">
+      <w:start w:val="1"/>
+      <w:numFmt w:val="decimal"/>
+      <w:lvlText w:val="%4."/>
+      <w:lvlJc w:val="left"/>
+      <w:pPr>
+        <w:ind w:left="2880" w:hanging="360"/>
+      </w:pPr>
+    </w:lvl>
+    <w:lvl w:ilvl="4" w:tplc="40090019" w:tentative="1">
+      <w:start w:val="1"/>
+      <w:numFmt w:val="lowerLetter"/>
+      <w:lvlText w:val="%5."/>
+      <w:lvlJc w:val="left"/>
+      <w:pPr>
+        <w:ind w:left="3600" w:hanging="360"/>
+      </w:pPr>
+    </w:lvl>
+    <w:lvl w:ilvl="5" w:tplc="4009001B" w:tentative="1">
+      <w:start w:val="1"/>
+      <w:numFmt w:val="lowerRoman"/>
+      <w:lvlText w:val="%6."/>
+      <w:lvlJc w:val="right"/>
+      <w:pPr>
+        <w:ind w:left="4320" w:hanging="180"/>
+      </w:pPr>
+    </w:lvl>
+    <w:lvl w:ilvl="6" w:tplc="4009000F" w:tentative="1">
+      <w:start w:val="1"/>
+      <w:numFmt w:val="decimal"/>
+      <w:lvlText w:val="%7."/>
+      <w:lvlJc w:val="left"/>
+      <w:pPr>
+        <w:ind w:left="5040" w:hanging="360"/>
+      </w:pPr>
+    </w:lvl>
+    <w:lvl w:ilvl="7" w:tplc="40090019" w:tentative="1">
+      <w:start w:val="1"/>
+      <w:numFmt w:val="lowerLetter"/>
+      <w:lvlText w:val="%8."/>
+      <w:lvlJc w:val="left"/>
+      <w:pPr>
+        <w:ind w:left="5760" w:hanging="360"/>
+      </w:pPr>
+    </w:lvl>
+    <w:lvl w:ilvl="8" w:tplc="4009001B" w:tentative="1">
+      <w:start w:val="1"/>
+      <w:numFmt w:val="lowerRoman"/>
+      <w:lvlText w:val="%9."/>
+      <w:lvlJc w:val="right"/>
+      <w:pPr>
+        <w:ind w:left="6480" w:hanging="180"/>
+      </w:pPr>
+    </w:lvl>
+  </w:abstractNum>
+  <w:abstractNum w:abstractNumId="2" w15:restartNumberingAfterBreak="0">
     <w:nsid w:val="59FF5606"/>
     <w:multiLevelType w:val="hybridMultilevel"/>
     <w:tmpl w:val="E73460A0"/>
@@ -562,12 +718,107 @@
       <w:rPr>
         <w:rFonts w:ascii="Wingdings" w:hAnsi="Wingdings" w:hint="default"/>
       </w:rPr>
+    </w:lvl>
+  </w:abstractNum>
+  <w:abstractNum w:abstractNumId="3" w15:restartNumberingAfterBreak="0">
+    <w:nsid w:val="67CA0CCB"/>
+    <w:multiLevelType w:val="hybridMultilevel"/>
+    <w:tmpl w:val="E182C88E"/>
+    <w:lvl w:ilvl="0" w:tplc="842E5C86">
+      <w:start w:val="1"/>
+      <w:numFmt w:val="decimal"/>
+      <w:lvlText w:val="%1."/>
+      <w:lvlJc w:val="left"/>
+      <w:pPr>
+        <w:ind w:left="1080" w:hanging="360"/>
+      </w:pPr>
+      <w:rPr>
+        <w:rFonts w:hint="default"/>
+      </w:rPr>
+    </w:lvl>
+    <w:lvl w:ilvl="1" w:tplc="40090019" w:tentative="1">
+      <w:start w:val="1"/>
+      <w:numFmt w:val="lowerLetter"/>
+      <w:lvlText w:val="%2."/>
+      <w:lvlJc w:val="left"/>
+      <w:pPr>
+        <w:ind w:left="1800" w:hanging="360"/>
+      </w:pPr>
+    </w:lvl>
+    <w:lvl w:ilvl="2" w:tplc="4009001B" w:tentative="1">
+      <w:start w:val="1"/>
+      <w:numFmt w:val="lowerRoman"/>
+      <w:lvlText w:val="%3."/>
+      <w:lvlJc w:val="right"/>
+      <w:pPr>
+        <w:ind w:left="2520" w:hanging="180"/>
+      </w:pPr>
+    </w:lvl>
+    <w:lvl w:ilvl="3" w:tplc="4009000F" w:tentative="1">
+      <w:start w:val="1"/>
+      <w:numFmt w:val="decimal"/>
+      <w:lvlText w:val="%4."/>
+      <w:lvlJc w:val="left"/>
+      <w:pPr>
+        <w:ind w:left="3240" w:hanging="360"/>
+      </w:pPr>
+    </w:lvl>
+    <w:lvl w:ilvl="4" w:tplc="40090019" w:tentative="1">
+      <w:start w:val="1"/>
+      <w:numFmt w:val="lowerLetter"/>
+      <w:lvlText w:val="%5."/>
+      <w:lvlJc w:val="left"/>
+      <w:pPr>
+        <w:ind w:left="3960" w:hanging="360"/>
+      </w:pPr>
+    </w:lvl>
+    <w:lvl w:ilvl="5" w:tplc="4009001B" w:tentative="1">
+      <w:start w:val="1"/>
+      <w:numFmt w:val="lowerRoman"/>
+      <w:lvlText w:val="%6."/>
+      <w:lvlJc w:val="right"/>
+      <w:pPr>
+        <w:ind w:left="4680" w:hanging="180"/>
+      </w:pPr>
+    </w:lvl>
+    <w:lvl w:ilvl="6" w:tplc="4009000F" w:tentative="1">
+      <w:start w:val="1"/>
+      <w:numFmt w:val="decimal"/>
+      <w:lvlText w:val="%7."/>
+      <w:lvlJc w:val="left"/>
+      <w:pPr>
+        <w:ind w:left="5400" w:hanging="360"/>
+      </w:pPr>
+    </w:lvl>
+    <w:lvl w:ilvl="7" w:tplc="40090019" w:tentative="1">
+      <w:start w:val="1"/>
+      <w:numFmt w:val="lowerLetter"/>
+      <w:lvlText w:val="%8."/>
+      <w:lvlJc w:val="left"/>
+      <w:pPr>
+        <w:ind w:left="6120" w:hanging="360"/>
+      </w:pPr>
+    </w:lvl>
+    <w:lvl w:ilvl="8" w:tplc="4009001B" w:tentative="1">
+      <w:start w:val="1"/>
+      <w:numFmt w:val="lowerRoman"/>
+      <w:lvlText w:val="%9."/>
+      <w:lvlJc w:val="right"/>
+      <w:pPr>
+        <w:ind w:left="6840" w:hanging="180"/>
+      </w:pPr>
     </w:lvl>
   </w:abstractNum>
   <w:num w:numId="1">
     <w:abstractNumId w:val="0"/>
   </w:num>
   <w:num w:numId="2">
+    <w:abstractNumId w:val="2"/>
+  </w:num>
+  <w:num w:numId="3">
+    <w:abstractNumId w:val="3"/>
+  </w:num>
+  <w:num w:numId="4">
     <w:abstractNumId w:val="1"/>
   </w:num>
 </w:numbering>
@@ -696,6 +947,7 @@
     <w:lsdException w:name="HTML Sample" w:semiHidden="1" w:unhideWhenUsed="1"/>
     <w:lsdException w:name="HTML Typewriter" w:semiHidden="1" w:unhideWhenUsed="1"/>
     <w:lsdException w:name="HTML Variable" w:semiHidden="1" w:unhideWhenUsed="1"/>
+    <w:lsdException w:name="Normal Table" w:semiHidden="1" w:unhideWhenUsed="1"/>
     <w:lsdException w:name="annotation subject" w:semiHidden="1" w:unhideWhenUsed="1"/>
     <w:lsdException w:name="No List" w:semiHidden="1" w:unhideWhenUsed="1"/>
     <w:lsdException w:name="Outline List 1" w:semiHidden="1" w:unhideWhenUsed="1"/>
@@ -742,8 +994,10 @@
     <w:lsdException w:name="Table Subtle 2" w:semiHidden="1" w:unhideWhenUsed="1"/>
     <w:lsdException w:name="Table Web 1" w:semiHidden="1" w:unhideWhenUsed="1"/>
     <w:lsdException w:name="Table Web 2" w:semiHidden="1" w:unhideWhenUsed="1"/>
+    <w:lsdException w:name="Table Web 3" w:semiHidden="1" w:unhideWhenUsed="1"/>
     <w:lsdException w:name="Balloon Text" w:semiHidden="1" w:unhideWhenUsed="1"/>
     <w:lsdException w:name="Table Grid" w:uiPriority="39"/>
+    <w:lsdException w:name="Table Theme" w:semiHidden="1" w:unhideWhenUsed="1"/>
     <w:lsdException w:name="Placeholder Text" w:semiHidden="1"/>
     <w:lsdException w:name="No Spacing" w:uiPriority="1" w:qFormat="1"/>
     <w:lsdException w:name="Light Shading" w:uiPriority="60"/>

</xml_diff>